<commit_message>
Laboratorio 5 - Entrega final
</commit_message>
<xml_diff>
--- a/Docs/Observaciones-Lab5.docx
+++ b/Docs/Observaciones-Lab5.docx
@@ -41,13 +41,25 @@
         <w:rPr>
           <w:lang w:val="es-419"/>
         </w:rPr>
+        <w:t>: Sergio Iván Rincón Carvajal</w:t>
+      </w:r>
+      <w:r>
+        <w:rPr>
+          <w:lang w:val="es-419"/>
+        </w:rPr>
         <w:t xml:space="preserve"> </w:t>
       </w:r>
       <w:r>
         <w:rPr>
           <w:lang w:val="es-419"/>
         </w:rPr>
-        <w:t>Cod XXXX</w:t>
+        <w:t xml:space="preserve">Cod </w:t>
+      </w:r>
+      <w:r>
+        <w:rPr>
+          <w:lang w:val="es-419"/>
+        </w:rPr>
+        <w:t>201914107</w:t>
       </w:r>
     </w:p>
     <w:p>
@@ -62,13 +74,37 @@
         <w:rPr>
           <w:lang w:val="es-419"/>
         </w:rPr>
-        <w:t xml:space="preserve">Estudiante </w:t>
-      </w:r>
-      <w:r>
-        <w:rPr>
-          <w:lang w:val="es-419"/>
-        </w:rPr>
-        <w:t>2 Cod XXXX</w:t>
+        <w:t>Estudiante</w:t>
+      </w:r>
+      <w:r>
+        <w:rPr>
+          <w:lang w:val="es-419"/>
+        </w:rPr>
+        <w:t xml:space="preserve"> 2:</w:t>
+      </w:r>
+      <w:r>
+        <w:rPr>
+          <w:lang w:val="es-419"/>
+        </w:rPr>
+        <w:t xml:space="preserve"> </w:t>
+      </w:r>
+      <w:r>
+        <w:rPr>
+          <w:lang w:val="es-419"/>
+        </w:rPr>
+        <w:t>Luis Ernesto Tejón Rojas</w:t>
+      </w:r>
+      <w:r>
+        <w:rPr>
+          <w:lang w:val="es-419"/>
+        </w:rPr>
+        <w:t xml:space="preserve"> Cod </w:t>
+      </w:r>
+      <w:r>
+        <w:rPr>
+          <w:lang w:val="es-419"/>
+        </w:rPr>
+        <w:t>202113150</w:t>
       </w:r>
     </w:p>
     <w:p>
@@ -104,6 +140,43 @@
     </w:p>
     <w:p>
       <w:pPr>
+        <w:pStyle w:val="Normal"/>
+        <w:spacing w:after="0"/>
+        <w:jc w:val="both"/>
+        <w:rPr>
+          <w:rFonts w:ascii="Dax-Regular" w:hAnsi="Dax-Regular"/>
+          <w:lang w:val="es-419"/>
+        </w:rPr>
+      </w:pPr>
+      <w:r>
+        <w:rPr>
+          <w:rFonts w:ascii="Dax-Regular" w:hAnsi="Dax-Regular"/>
+          <w:lang w:val="es-419"/>
+        </w:rPr>
+        <w:t>U</w:t>
+      </w:r>
+      <w:r>
+        <w:rPr>
+          <w:rFonts w:ascii="Dax-Regular" w:hAnsi="Dax-Regular"/>
+          <w:lang w:val="es-419"/>
+        </w:rPr>
+        <w:t>na tabla de Hash tipo separate chaining</w:t>
+      </w:r>
+    </w:p>
+    <w:p>
+      <w:pPr>
+        <w:pStyle w:val="Normal"/>
+        <w:spacing w:after="0"/>
+        <w:ind w:left="0"/>
+        <w:jc w:val="both"/>
+        <w:rPr>
+          <w:rFonts w:ascii="Dax-Regular" w:hAnsi="Dax-Regular"/>
+          <w:lang w:val="es-419"/>
+        </w:rPr>
+      </w:pPr>
+    </w:p>
+    <w:p>
+      <w:pPr>
         <w:pStyle w:val="ListParagraph"/>
         <w:numPr>
           <w:ilvl w:val="0"/>
@@ -126,6 +199,65 @@
     </w:p>
     <w:p>
       <w:pPr>
+        <w:pStyle w:val="Normal"/>
+        <w:spacing w:after="0"/>
+        <w:ind w:left="0"/>
+        <w:jc w:val="both"/>
+        <w:rPr>
+          <w:rFonts w:ascii="Dax-Regular" w:hAnsi="Dax-Regular"/>
+          <w:lang w:val="es-419"/>
+        </w:rPr>
+      </w:pPr>
+      <w:r>
+        <w:rPr>
+          <w:rFonts w:ascii="Dax-Regular" w:hAnsi="Dax-Regular"/>
+          <w:lang w:val="es-419"/>
+        </w:rPr>
+        <w:t xml:space="preserve">Teniendo en cuenta que el factor de carga es 4 y el tamaño del mapa es 800, se puede decir que es probable que se esperen guardar </w:t>
+      </w:r>
+      <w:r>
+        <w:rPr>
+          <w:rFonts w:ascii="Dax-Regular" w:hAnsi="Dax-Regular"/>
+          <w:lang w:val="es-419"/>
+        </w:rPr>
+        <w:t>inicialmente 800</w:t>
+      </w:r>
+      <w:r>
+        <w:rPr>
+          <w:rFonts w:ascii="Dax-Regular" w:hAnsi="Dax-Regular"/>
+          <w:lang w:val="es-419"/>
+        </w:rPr>
+        <w:t xml:space="preserve"> </w:t>
+      </w:r>
+      <w:r>
+        <w:rPr>
+          <w:rFonts w:ascii="Dax-Regular" w:hAnsi="Dax-Regular"/>
+          <w:lang w:val="es-419"/>
+        </w:rPr>
+        <w:t>elementos</w:t>
+      </w:r>
+      <w:r>
+        <w:rPr>
+          <w:rFonts w:ascii="Dax-Regular" w:hAnsi="Dax-Regular"/>
+          <w:lang w:val="es-419"/>
+        </w:rPr>
+        <w:t xml:space="preserve"> y en una carga de datos grande entre 2400 y 3200 elementos</w:t>
+      </w:r>
+    </w:p>
+    <w:p>
+      <w:pPr>
+        <w:pStyle w:val="Normal"/>
+        <w:spacing w:after="0"/>
+        <w:ind w:left="0"/>
+        <w:jc w:val="both"/>
+        <w:rPr>
+          <w:rFonts w:ascii="Dax-Regular" w:hAnsi="Dax-Regular"/>
+          <w:lang w:val="es-419"/>
+        </w:rPr>
+      </w:pPr>
+    </w:p>
+    <w:p>
+      <w:pPr>
         <w:pStyle w:val="ListParagraph"/>
         <w:numPr>
           <w:ilvl w:val="0"/>
@@ -162,6 +294,36 @@
     </w:p>
     <w:p>
       <w:pPr>
+        <w:pStyle w:val="Normal"/>
+        <w:spacing w:after="0"/>
+        <w:ind w:left="0"/>
+        <w:jc w:val="both"/>
+        <w:rPr>
+          <w:rFonts w:ascii="Dax-Regular" w:hAnsi="Dax-Regular"/>
+          <w:lang w:val="es-419"/>
+        </w:rPr>
+      </w:pPr>
+      <w:r>
+        <w:rPr>
+          <w:rFonts w:ascii="Dax-Regular" w:hAnsi="Dax-Regular"/>
+          <w:lang w:val="es-419"/>
+        </w:rPr>
+        <w:t>El factor de carga máximo es 4, es decir que en cada casilla del mapa se guardaran 4 parejas llave valor</w:t>
+      </w:r>
+    </w:p>
+    <w:p>
+      <w:pPr>
+        <w:pStyle w:val="Normal"/>
+        <w:spacing w:after="0"/>
+        <w:jc w:val="both"/>
+        <w:rPr>
+          <w:rFonts w:ascii="Dax-Regular" w:hAnsi="Dax-Regular"/>
+          <w:lang w:val="es-419"/>
+        </w:rPr>
+      </w:pPr>
+    </w:p>
+    <w:p>
+      <w:pPr>
         <w:pStyle w:val="ListParagraph"/>
         <w:numPr>
           <w:ilvl w:val="0"/>
@@ -181,14 +343,25 @@
         </w:rPr>
         <w:t>¿Qué hace la instrucción “</w:t>
       </w:r>
-      <w:r>
-        <w:rPr>
-          <w:rFonts w:ascii="Dax-Regular" w:hAnsi="Dax-Regular"/>
-          <w:b/>
-          <w:bCs/>
-          <w:lang w:val="es-419"/>
-        </w:rPr>
-        <w:t>mp.put(...)”</w:t>
+      <w:proofErr w:type="spellStart"/>
+      <w:r>
+        <w:rPr>
+          <w:rFonts w:ascii="Dax-Regular" w:hAnsi="Dax-Regular"/>
+          <w:b w:val="1"/>
+          <w:bCs w:val="1"/>
+          <w:lang w:val="es-419"/>
+        </w:rPr>
+        <w:t>mp.put</w:t>
+      </w:r>
+      <w:proofErr w:type="spellEnd"/>
+      <w:r>
+        <w:rPr>
+          <w:rFonts w:ascii="Dax-Regular" w:hAnsi="Dax-Regular"/>
+          <w:b w:val="1"/>
+          <w:bCs w:val="1"/>
+          <w:lang w:val="es-419"/>
+        </w:rPr>
+        <w:t>(...)”</w:t>
       </w:r>
       <w:r>
         <w:rPr>
@@ -197,6 +370,69 @@
         </w:rPr>
         <w:t>?</w:t>
       </w:r>
+    </w:p>
+    <w:p>
+      <w:pPr>
+        <w:pStyle w:val="Normal"/>
+        <w:spacing w:after="0"/>
+        <w:ind w:left="0"/>
+        <w:jc w:val="both"/>
+        <w:rPr>
+          <w:rFonts w:ascii="Dax-Regular" w:hAnsi="Dax-Regular"/>
+          <w:lang w:val="es-419"/>
+        </w:rPr>
+      </w:pPr>
+      <w:r>
+        <w:rPr>
+          <w:rFonts w:ascii="Dax-Regular" w:hAnsi="Dax-Regular"/>
+          <w:lang w:val="es-419"/>
+        </w:rPr>
+        <w:t>Agrega un libro</w:t>
+      </w:r>
+      <w:r>
+        <w:rPr>
+          <w:rFonts w:ascii="Dax-Regular" w:hAnsi="Dax-Regular"/>
+          <w:lang w:val="es-419"/>
+        </w:rPr>
+        <w:t xml:space="preserve"> a los libros del catálogo de libros clasificados por IDs</w:t>
+      </w:r>
+      <w:r>
+        <w:rPr>
+          <w:rFonts w:ascii="Dax-Regular" w:hAnsi="Dax-Regular"/>
+          <w:lang w:val="es-419"/>
+        </w:rPr>
+        <w:t xml:space="preserve">. En este caso como llave usa el ID del libro y </w:t>
+      </w:r>
+      <w:r>
+        <w:rPr>
+          <w:rFonts w:ascii="Dax-Regular" w:hAnsi="Dax-Regular"/>
+          <w:lang w:val="es-419"/>
+        </w:rPr>
+        <w:t xml:space="preserve">el valor es el libro mismo. </w:t>
+      </w:r>
+    </w:p>
+    <w:p>
+      <w:pPr>
+        <w:pStyle w:val="Normal"/>
+        <w:spacing w:after="0"/>
+        <w:ind w:left="0"/>
+        <w:jc w:val="both"/>
+        <w:rPr>
+          <w:rFonts w:ascii="Dax-Regular" w:hAnsi="Dax-Regular"/>
+          <w:lang w:val="es-419"/>
+        </w:rPr>
+      </w:pPr>
+    </w:p>
+    <w:p>
+      <w:pPr>
+        <w:pStyle w:val="Normal"/>
+        <w:spacing w:after="0"/>
+        <w:jc w:val="both"/>
+        <w:rPr>
+          <w:rFonts w:ascii="Dax-Regular" w:hAnsi="Dax-Regular"/>
+          <w:lang w:val="es-419"/>
+        </w:rPr>
+      </w:pPr>
     </w:p>
     <w:p>
       <w:pPr>
@@ -229,11 +465,51 @@
       <w:r>
         <w:rPr>
           <w:rFonts w:ascii="Dax-Regular" w:hAnsi="Dax-Regular"/>
-          <w:b/>
-          <w:bCs/>
-          <w:lang w:val="es-ES"/>
-        </w:rPr>
-        <w:t>“book[‘goodreads_book_id’]”</w:t>
+          <w:b w:val="1"/>
+          <w:bCs w:val="1"/>
+          <w:lang w:val="es-ES"/>
+        </w:rPr>
+        <w:t>“</w:t>
+      </w:r>
+      <w:proofErr w:type="spellStart"/>
+      <w:r>
+        <w:rPr>
+          <w:rFonts w:ascii="Dax-Regular" w:hAnsi="Dax-Regular"/>
+          <w:b w:val="1"/>
+          <w:bCs w:val="1"/>
+          <w:lang w:val="es-ES"/>
+        </w:rPr>
+        <w:t>book</w:t>
+      </w:r>
+      <w:proofErr w:type="spellEnd"/>
+      <w:r>
+        <w:rPr>
+          <w:rFonts w:ascii="Dax-Regular" w:hAnsi="Dax-Regular"/>
+          <w:b w:val="1"/>
+          <w:bCs w:val="1"/>
+          <w:lang w:val="es-ES"/>
+        </w:rPr>
+        <w:t>[‘</w:t>
+      </w:r>
+      <w:proofErr w:type="spellStart"/>
+      <w:r>
+        <w:rPr>
+          <w:rFonts w:ascii="Dax-Regular" w:hAnsi="Dax-Regular"/>
+          <w:b w:val="1"/>
+          <w:bCs w:val="1"/>
+          <w:lang w:val="es-ES"/>
+        </w:rPr>
+        <w:t>goodreads_book_id</w:t>
+      </w:r>
+      <w:proofErr w:type="spellEnd"/>
+      <w:r>
+        <w:rPr>
+          <w:rFonts w:ascii="Dax-Regular" w:hAnsi="Dax-Regular"/>
+          <w:b w:val="1"/>
+          <w:bCs w:val="1"/>
+          <w:lang w:val="es-ES"/>
+        </w:rPr>
+        <w:t>’]”</w:t>
       </w:r>
       <w:r>
         <w:rPr>
@@ -242,6 +518,43 @@
         </w:rPr>
         <w:t xml:space="preserve"> en esa instrucción?</w:t>
       </w:r>
+    </w:p>
+    <w:p>
+      <w:pPr>
+        <w:pStyle w:val="Normal"/>
+        <w:spacing w:after="0"/>
+        <w:ind w:left="0"/>
+        <w:jc w:val="both"/>
+        <w:rPr>
+          <w:rFonts w:ascii="Dax-Regular" w:hAnsi="Dax-Regular"/>
+          <w:lang w:val="es-ES"/>
+        </w:rPr>
+      </w:pPr>
+      <w:r>
+        <w:rPr>
+          <w:rFonts w:ascii="Dax-Regular" w:hAnsi="Dax-Regular"/>
+          <w:lang w:val="es-ES"/>
+        </w:rPr>
+        <w:t xml:space="preserve">Esto obtiene el ID del libro y éste ID es el que se usa como llave </w:t>
+      </w:r>
+      <w:r>
+        <w:rPr>
+          <w:rFonts w:ascii="Dax-Regular" w:hAnsi="Dax-Regular"/>
+          <w:lang w:val="es-ES"/>
+        </w:rPr>
+        <w:t>en la pareja llave valor para guardar el libro.</w:t>
+      </w:r>
+    </w:p>
+    <w:p>
+      <w:pPr>
+        <w:pStyle w:val="Normal"/>
+        <w:spacing w:after="0"/>
+        <w:jc w:val="both"/>
+        <w:rPr>
+          <w:rFonts w:ascii="Dax-Regular" w:hAnsi="Dax-Regular"/>
+          <w:lang w:val="es-ES"/>
+        </w:rPr>
+      </w:pPr>
     </w:p>
     <w:p>
       <w:pPr>
@@ -267,22 +580,35 @@
       <w:r>
         <w:rPr>
           <w:rFonts w:ascii="Dax-Regular" w:hAnsi="Dax-Regular"/>
-          <w:b/>
-          <w:bCs/>
+          <w:b w:val="1"/>
+          <w:bCs w:val="1"/>
           <w:lang w:val="es-ES"/>
         </w:rPr>
         <w:t>“</w:t>
       </w:r>
-      <w:r>
-        <w:rPr>
-          <w:rFonts w:ascii="Dax-Regular" w:hAnsi="Dax-Regular"/>
-          <w:b/>
-          <w:bCs/>
-          <w:i/>
-          <w:iCs/>
-          <w:lang w:val="es-ES"/>
-        </w:rPr>
-        <w:t>book”</w:t>
+      <w:proofErr w:type="spellStart"/>
+      <w:r>
+        <w:rPr>
+          <w:rFonts w:ascii="Dax-Regular" w:hAnsi="Dax-Regular"/>
+          <w:b w:val="1"/>
+          <w:bCs w:val="1"/>
+          <w:i w:val="1"/>
+          <w:iCs w:val="1"/>
+          <w:lang w:val="es-ES"/>
+        </w:rPr>
+        <w:t>book</w:t>
+      </w:r>
+      <w:proofErr w:type="spellEnd"/>
+      <w:r>
+        <w:rPr>
+          <w:rFonts w:ascii="Dax-Regular" w:hAnsi="Dax-Regular"/>
+          <w:b w:val="1"/>
+          <w:bCs w:val="1"/>
+          <w:i w:val="1"/>
+          <w:iCs w:val="1"/>
+          <w:lang w:val="es-ES"/>
+        </w:rPr>
+        <w:t>”</w:t>
       </w:r>
       <w:r>
         <w:rPr>
@@ -291,6 +617,50 @@
         </w:rPr>
         <w:t xml:space="preserve"> en esa instrucción?</w:t>
       </w:r>
+    </w:p>
+    <w:p>
+      <w:pPr>
+        <w:pStyle w:val="Normal"/>
+        <w:spacing w:after="0"/>
+        <w:ind w:left="0"/>
+        <w:jc w:val="both"/>
+        <w:rPr>
+          <w:rFonts w:ascii="Dax-Regular" w:hAnsi="Dax-Regular"/>
+          <w:lang w:val="es-ES"/>
+        </w:rPr>
+      </w:pPr>
+      <w:r>
+        <w:rPr>
+          <w:rFonts w:ascii="Dax-Regular" w:hAnsi="Dax-Regular"/>
+          <w:lang w:val="es-ES"/>
+        </w:rPr>
+        <w:t>Es el libro mismo</w:t>
+      </w:r>
+      <w:r>
+        <w:rPr>
+          <w:rFonts w:ascii="Dax-Regular" w:hAnsi="Dax-Regular"/>
+          <w:lang w:val="es-ES"/>
+        </w:rPr>
+        <w:t xml:space="preserve"> y se usa como el valor de la pareja llave valor que se está guardando en el map.</w:t>
+      </w:r>
+      <w:r>
+        <w:rPr>
+          <w:rFonts w:ascii="Dax-Regular" w:hAnsi="Dax-Regular"/>
+          <w:lang w:val="es-ES"/>
+        </w:rPr>
+        <w:t xml:space="preserve"> </w:t>
+      </w:r>
+    </w:p>
+    <w:p>
+      <w:pPr>
+        <w:pStyle w:val="Normal"/>
+        <w:spacing w:after="0"/>
+        <w:jc w:val="both"/>
+        <w:rPr>
+          <w:rFonts w:ascii="Dax-Regular" w:hAnsi="Dax-Regular"/>
+          <w:lang w:val="es-ES"/>
+        </w:rPr>
+      </w:pPr>
     </w:p>
     <w:p>
       <w:pPr>
@@ -316,11 +686,31 @@
       <w:r>
         <w:rPr>
           <w:rFonts w:ascii="Dax-Regular" w:hAnsi="Dax-Regular"/>
-          <w:b/>
-          <w:bCs/>
-          <w:lang w:val="es-419"/>
-        </w:rPr>
-        <w:t>“mp.get(…)”</w:t>
+          <w:b w:val="1"/>
+          <w:bCs w:val="1"/>
+          <w:lang w:val="es-419"/>
+        </w:rPr>
+        <w:t>“</w:t>
+      </w:r>
+      <w:proofErr w:type="spellStart"/>
+      <w:r>
+        <w:rPr>
+          <w:rFonts w:ascii="Dax-Regular" w:hAnsi="Dax-Regular"/>
+          <w:b w:val="1"/>
+          <w:bCs w:val="1"/>
+          <w:lang w:val="es-419"/>
+        </w:rPr>
+        <w:t>mp.get</w:t>
+      </w:r>
+      <w:proofErr w:type="spellEnd"/>
+      <w:r>
+        <w:rPr>
+          <w:rFonts w:ascii="Dax-Regular" w:hAnsi="Dax-Regular"/>
+          <w:b w:val="1"/>
+          <w:bCs w:val="1"/>
+          <w:lang w:val="es-419"/>
+        </w:rPr>
+        <w:t>(…)”</w:t>
       </w:r>
       <w:r>
         <w:rPr>
@@ -329,6 +719,62 @@
         </w:rPr>
         <w:t>?</w:t>
       </w:r>
+    </w:p>
+    <w:p>
+      <w:pPr>
+        <w:pStyle w:val="Normal"/>
+        <w:spacing w:after="0"/>
+        <w:ind w:left="0"/>
+        <w:jc w:val="both"/>
+        <w:rPr>
+          <w:rFonts w:ascii="Dax-Regular" w:hAnsi="Dax-Regular"/>
+          <w:lang w:val="es-419"/>
+        </w:rPr>
+      </w:pPr>
+      <w:r>
+        <w:rPr>
+          <w:rFonts w:ascii="Dax-Regular" w:hAnsi="Dax-Regular"/>
+          <w:lang w:val="es-419"/>
+        </w:rPr>
+        <w:t xml:space="preserve">Es la función que permite </w:t>
+      </w:r>
+      <w:r>
+        <w:rPr>
+          <w:rFonts w:ascii="Dax-Regular" w:hAnsi="Dax-Regular"/>
+          <w:lang w:val="es-419"/>
+        </w:rPr>
+        <w:t xml:space="preserve">obtener la pareja llave valor asociada a una llave en el mapa. En este caso se usa para obtener </w:t>
+      </w:r>
+      <w:r>
+        <w:rPr>
+          <w:rFonts w:ascii="Dax-Regular" w:hAnsi="Dax-Regular"/>
+          <w:lang w:val="es-419"/>
+        </w:rPr>
+        <w:t>los libros de un año específico</w:t>
+      </w:r>
+    </w:p>
+    <w:p>
+      <w:pPr>
+        <w:pStyle w:val="Normal"/>
+        <w:spacing w:after="0"/>
+        <w:ind w:left="0"/>
+        <w:jc w:val="both"/>
+        <w:rPr>
+          <w:rFonts w:ascii="Dax-Regular" w:hAnsi="Dax-Regular"/>
+          <w:lang w:val="es-419"/>
+        </w:rPr>
+      </w:pPr>
+    </w:p>
+    <w:p>
+      <w:pPr>
+        <w:pStyle w:val="Normal"/>
+        <w:spacing w:after="0"/>
+        <w:jc w:val="both"/>
+        <w:rPr>
+          <w:rFonts w:ascii="Dax-Regular" w:hAnsi="Dax-Regular"/>
+          <w:lang w:val="es-419"/>
+        </w:rPr>
+      </w:pPr>
     </w:p>
     <w:p>
       <w:pPr>
@@ -361,28 +807,41 @@
       <w:r>
         <w:rPr>
           <w:rFonts w:ascii="Dax-Regular" w:hAnsi="Dax-Regular"/>
-          <w:b/>
-          <w:bCs/>
+          <w:b w:val="1"/>
+          <w:bCs w:val="1"/>
           <w:lang w:val="es-ES"/>
         </w:rPr>
         <w:t>“</w:t>
       </w:r>
-      <w:r>
-        <w:rPr>
-          <w:rFonts w:ascii="Dax-Regular" w:hAnsi="Dax-Regular"/>
-          <w:b/>
-          <w:bCs/>
-          <w:i/>
-          <w:iCs/>
-          <w:lang w:val="es-ES"/>
-        </w:rPr>
-        <w:t>year”</w:t>
-      </w:r>
-      <w:r>
-        <w:rPr>
-          <w:rFonts w:ascii="Dax-Regular" w:hAnsi="Dax-Regular"/>
-          <w:b/>
-          <w:bCs/>
+      <w:proofErr w:type="spellStart"/>
+      <w:r>
+        <w:rPr>
+          <w:rFonts w:ascii="Dax-Regular" w:hAnsi="Dax-Regular"/>
+          <w:b w:val="1"/>
+          <w:bCs w:val="1"/>
+          <w:i w:val="1"/>
+          <w:iCs w:val="1"/>
+          <w:lang w:val="es-ES"/>
+        </w:rPr>
+        <w:t>year</w:t>
+      </w:r>
+      <w:proofErr w:type="spellEnd"/>
+      <w:r>
+        <w:rPr>
+          <w:rFonts w:ascii="Dax-Regular" w:hAnsi="Dax-Regular"/>
+          <w:b w:val="1"/>
+          <w:bCs w:val="1"/>
+          <w:i w:val="1"/>
+          <w:iCs w:val="1"/>
+          <w:lang w:val="es-ES"/>
+        </w:rPr>
+        <w:t>”</w:t>
+      </w:r>
+      <w:r>
+        <w:rPr>
+          <w:rFonts w:ascii="Dax-Regular" w:hAnsi="Dax-Regular"/>
+          <w:b w:val="1"/>
+          <w:bCs w:val="1"/>
           <w:lang w:val="es-ES"/>
         </w:rPr>
         <w:t xml:space="preserve"> </w:t>
@@ -394,6 +853,48 @@
         </w:rPr>
         <w:t>en esa instrucción?</w:t>
       </w:r>
+    </w:p>
+    <w:p>
+      <w:pPr>
+        <w:pStyle w:val="Normal"/>
+        <w:spacing w:after="0"/>
+        <w:ind w:left="0"/>
+        <w:jc w:val="both"/>
+        <w:rPr>
+          <w:rFonts w:ascii="Dax-Regular" w:hAnsi="Dax-Regular"/>
+          <w:lang w:val="es-ES"/>
+        </w:rPr>
+      </w:pPr>
+      <w:r>
+        <w:rPr>
+          <w:rFonts w:ascii="Dax-Regular" w:hAnsi="Dax-Regular"/>
+          <w:lang w:val="es-ES"/>
+        </w:rPr>
+        <w:t xml:space="preserve">Es el año para el que se quieren obtener los libros. Es la llave que permitirá obtener la llave valor en el mapa. </w:t>
+      </w:r>
+    </w:p>
+    <w:p>
+      <w:pPr>
+        <w:pStyle w:val="Normal"/>
+        <w:spacing w:after="0"/>
+        <w:ind w:left="0"/>
+        <w:jc w:val="both"/>
+        <w:rPr>
+          <w:rFonts w:ascii="Dax-Regular" w:hAnsi="Dax-Regular"/>
+          <w:lang w:val="es-ES"/>
+        </w:rPr>
+      </w:pPr>
+    </w:p>
+    <w:p>
+      <w:pPr>
+        <w:pStyle w:val="Normal"/>
+        <w:spacing w:after="0"/>
+        <w:jc w:val="both"/>
+        <w:rPr>
+          <w:rFonts w:ascii="Dax-Regular" w:hAnsi="Dax-Regular"/>
+          <w:lang w:val="es-ES"/>
+        </w:rPr>
+      </w:pPr>
     </w:p>
     <w:p>
       <w:pPr>
@@ -419,8 +920,8 @@
       <w:r>
         <w:rPr>
           <w:rFonts w:ascii="Dax-Regular" w:hAnsi="Dax-Regular"/>
-          <w:b/>
-          <w:bCs/>
+          <w:b w:val="1"/>
+          <w:bCs w:val="1"/>
           <w:lang w:val="es-ES"/>
         </w:rPr>
         <w:t>“me.getValue(…)”</w:t>
@@ -439,9 +940,21 @@
           <w:lang w:val="es-419"/>
         </w:rPr>
       </w:pPr>
+      <w:r>
+        <w:rPr>
+          <w:lang w:val="es-419"/>
+        </w:rPr>
+        <w:t xml:space="preserve">Permite obtener el valor de la llave valor. En este caso </w:t>
+      </w:r>
+      <w:r>
+        <w:rPr>
+          <w:lang w:val="es-419"/>
+        </w:rPr>
+        <w:t xml:space="preserve">mp.get devuelve la pareja llave valor, por lo que es necesario usar esta función para que se devuelva el valor como tal. Cabe mencionar que el valor particular del ejemplo es una lista de libros de un año específico. </w:t>
+      </w:r>
     </w:p>
     <w:sectPr>
-      <w:pgSz w:w="12240" w:h="15840"/>
+      <w:pgSz w:w="12240" w:h="15840" w:orient="portrait"/>
       <w:pgMar w:top="1440" w:right="1440" w:bottom="1440" w:left="1440" w:header="720" w:footer="720" w:gutter="0"/>
       <w:cols w:space="720"/>
       <w:docGrid w:linePitch="360"/>
@@ -576,7 +1089,7 @@
   <w:docDefaults>
     <w:rPrDefault>
       <w:rPr>
-        <w:rFonts w:asciiTheme="minorHAnsi" w:eastAsiaTheme="minorEastAsia" w:hAnsiTheme="minorHAnsi" w:cstheme="minorBidi"/>
+        <w:rFonts w:asciiTheme="minorHAnsi" w:hAnsiTheme="minorHAnsi" w:eastAsiaTheme="minorEastAsia" w:cstheme="minorBidi"/>
         <w:sz w:val="22"/>
         <w:szCs w:val="22"/>
         <w:lang w:val="en-US" w:eastAsia="ja-JP" w:bidi="ar-SA"/>
@@ -591,14 +1104,14 @@
   <w:latentStyles w:defLockedState="0" w:defUIPriority="99" w:defSemiHidden="0" w:defUnhideWhenUsed="0" w:defQFormat="0" w:count="376">
     <w:lsdException w:name="Normal" w:uiPriority="0" w:qFormat="1"/>
     <w:lsdException w:name="heading 1" w:uiPriority="9" w:qFormat="1"/>
-    <w:lsdException w:name="heading 2" w:semiHidden="1" w:uiPriority="9" w:unhideWhenUsed="1" w:qFormat="1"/>
-    <w:lsdException w:name="heading 3" w:semiHidden="1" w:uiPriority="9" w:unhideWhenUsed="1" w:qFormat="1"/>
-    <w:lsdException w:name="heading 4" w:semiHidden="1" w:uiPriority="9" w:unhideWhenUsed="1" w:qFormat="1"/>
-    <w:lsdException w:name="heading 5" w:semiHidden="1" w:uiPriority="9" w:unhideWhenUsed="1" w:qFormat="1"/>
-    <w:lsdException w:name="heading 6" w:semiHidden="1" w:uiPriority="9" w:unhideWhenUsed="1" w:qFormat="1"/>
-    <w:lsdException w:name="heading 7" w:semiHidden="1" w:uiPriority="9" w:unhideWhenUsed="1" w:qFormat="1"/>
-    <w:lsdException w:name="heading 8" w:semiHidden="1" w:uiPriority="9" w:unhideWhenUsed="1" w:qFormat="1"/>
-    <w:lsdException w:name="heading 9" w:semiHidden="1" w:uiPriority="9" w:unhideWhenUsed="1" w:qFormat="1"/>
+    <w:lsdException w:name="heading 2" w:uiPriority="9" w:semiHidden="1" w:unhideWhenUsed="1" w:qFormat="1"/>
+    <w:lsdException w:name="heading 3" w:uiPriority="9" w:semiHidden="1" w:unhideWhenUsed="1" w:qFormat="1"/>
+    <w:lsdException w:name="heading 4" w:uiPriority="9" w:semiHidden="1" w:unhideWhenUsed="1" w:qFormat="1"/>
+    <w:lsdException w:name="heading 5" w:uiPriority="9" w:semiHidden="1" w:unhideWhenUsed="1" w:qFormat="1"/>
+    <w:lsdException w:name="heading 6" w:uiPriority="9" w:semiHidden="1" w:unhideWhenUsed="1" w:qFormat="1"/>
+    <w:lsdException w:name="heading 7" w:uiPriority="9" w:semiHidden="1" w:unhideWhenUsed="1" w:qFormat="1"/>
+    <w:lsdException w:name="heading 8" w:uiPriority="9" w:semiHidden="1" w:unhideWhenUsed="1" w:qFormat="1"/>
+    <w:lsdException w:name="heading 9" w:uiPriority="9" w:semiHidden="1" w:unhideWhenUsed="1" w:qFormat="1"/>
     <w:lsdException w:name="index 1" w:semiHidden="1" w:unhideWhenUsed="1"/>
     <w:lsdException w:name="index 2" w:semiHidden="1" w:unhideWhenUsed="1"/>
     <w:lsdException w:name="index 3" w:semiHidden="1" w:unhideWhenUsed="1"/>
@@ -608,22 +1121,22 @@
     <w:lsdException w:name="index 7" w:semiHidden="1" w:unhideWhenUsed="1"/>
     <w:lsdException w:name="index 8" w:semiHidden="1" w:unhideWhenUsed="1"/>
     <w:lsdException w:name="index 9" w:semiHidden="1" w:unhideWhenUsed="1"/>
-    <w:lsdException w:name="toc 1" w:semiHidden="1" w:uiPriority="39" w:unhideWhenUsed="1"/>
-    <w:lsdException w:name="toc 2" w:semiHidden="1" w:uiPriority="39" w:unhideWhenUsed="1"/>
-    <w:lsdException w:name="toc 3" w:semiHidden="1" w:uiPriority="39" w:unhideWhenUsed="1"/>
-    <w:lsdException w:name="toc 4" w:semiHidden="1" w:uiPriority="39" w:unhideWhenUsed="1"/>
-    <w:lsdException w:name="toc 5" w:semiHidden="1" w:uiPriority="39" w:unhideWhenUsed="1"/>
-    <w:lsdException w:name="toc 6" w:semiHidden="1" w:uiPriority="39" w:unhideWhenUsed="1"/>
-    <w:lsdException w:name="toc 7" w:semiHidden="1" w:uiPriority="39" w:unhideWhenUsed="1"/>
-    <w:lsdException w:name="toc 8" w:semiHidden="1" w:uiPriority="39" w:unhideWhenUsed="1"/>
-    <w:lsdException w:name="toc 9" w:semiHidden="1" w:uiPriority="39" w:unhideWhenUsed="1"/>
+    <w:lsdException w:name="toc 1" w:uiPriority="39" w:semiHidden="1" w:unhideWhenUsed="1"/>
+    <w:lsdException w:name="toc 2" w:uiPriority="39" w:semiHidden="1" w:unhideWhenUsed="1"/>
+    <w:lsdException w:name="toc 3" w:uiPriority="39" w:semiHidden="1" w:unhideWhenUsed="1"/>
+    <w:lsdException w:name="toc 4" w:uiPriority="39" w:semiHidden="1" w:unhideWhenUsed="1"/>
+    <w:lsdException w:name="toc 5" w:uiPriority="39" w:semiHidden="1" w:unhideWhenUsed="1"/>
+    <w:lsdException w:name="toc 6" w:uiPriority="39" w:semiHidden="1" w:unhideWhenUsed="1"/>
+    <w:lsdException w:name="toc 7" w:uiPriority="39" w:semiHidden="1" w:unhideWhenUsed="1"/>
+    <w:lsdException w:name="toc 8" w:uiPriority="39" w:semiHidden="1" w:unhideWhenUsed="1"/>
+    <w:lsdException w:name="toc 9" w:uiPriority="39" w:semiHidden="1" w:unhideWhenUsed="1"/>
     <w:lsdException w:name="Normal Indent" w:semiHidden="1" w:unhideWhenUsed="1"/>
     <w:lsdException w:name="footnote text" w:semiHidden="1" w:unhideWhenUsed="1"/>
     <w:lsdException w:name="annotation text" w:semiHidden="1" w:unhideWhenUsed="1"/>
     <w:lsdException w:name="header" w:semiHidden="1" w:unhideWhenUsed="1"/>
     <w:lsdException w:name="footer" w:semiHidden="1" w:unhideWhenUsed="1"/>
     <w:lsdException w:name="index heading" w:semiHidden="1" w:unhideWhenUsed="1"/>
-    <w:lsdException w:name="caption" w:semiHidden="1" w:uiPriority="35" w:unhideWhenUsed="1" w:qFormat="1"/>
+    <w:lsdException w:name="caption" w:uiPriority="35" w:semiHidden="1" w:unhideWhenUsed="1" w:qFormat="1"/>
     <w:lsdException w:name="table of figures" w:semiHidden="1" w:unhideWhenUsed="1"/>
     <w:lsdException w:name="envelope address" w:semiHidden="1" w:unhideWhenUsed="1"/>
     <w:lsdException w:name="envelope return" w:semiHidden="1" w:unhideWhenUsed="1"/>
@@ -654,7 +1167,7 @@
     <w:lsdException w:name="Title" w:uiPriority="10" w:qFormat="1"/>
     <w:lsdException w:name="Closing" w:semiHidden="1" w:unhideWhenUsed="1"/>
     <w:lsdException w:name="Signature" w:semiHidden="1" w:unhideWhenUsed="1"/>
-    <w:lsdException w:name="Default Paragraph Font" w:semiHidden="1" w:uiPriority="1" w:unhideWhenUsed="1"/>
+    <w:lsdException w:name="Default Paragraph Font" w:uiPriority="1" w:semiHidden="1" w:unhideWhenUsed="1"/>
     <w:lsdException w:name="Body Text" w:semiHidden="1" w:unhideWhenUsed="1"/>
     <w:lsdException w:name="Body Text Indent" w:semiHidden="1" w:unhideWhenUsed="1"/>
     <w:lsdException w:name="List Continue" w:semiHidden="1" w:unhideWhenUsed="1"/>
@@ -854,8 +1367,8 @@
     <w:lsdException w:name="Subtle Reference" w:uiPriority="31" w:qFormat="1"/>
     <w:lsdException w:name="Intense Reference" w:uiPriority="32" w:qFormat="1"/>
     <w:lsdException w:name="Book Title" w:uiPriority="33" w:qFormat="1"/>
-    <w:lsdException w:name="Bibliography" w:semiHidden="1" w:uiPriority="37" w:unhideWhenUsed="1"/>
-    <w:lsdException w:name="TOC Heading" w:semiHidden="1" w:uiPriority="39" w:unhideWhenUsed="1" w:qFormat="1"/>
+    <w:lsdException w:name="Bibliography" w:uiPriority="37" w:semiHidden="1" w:unhideWhenUsed="1"/>
+    <w:lsdException w:name="TOC Heading" w:uiPriority="39" w:semiHidden="1" w:unhideWhenUsed="1" w:qFormat="1"/>
     <w:lsdException w:name="Plain Table 1" w:uiPriority="41"/>
     <w:lsdException w:name="Plain Table 2" w:uiPriority="42"/>
     <w:lsdException w:name="Plain Table 3" w:uiPriority="43"/>
@@ -966,20 +1479,20 @@
     <w:lsdException w:name="Unresolved Mention" w:semiHidden="1" w:unhideWhenUsed="1"/>
     <w:lsdException w:name="Smart Link" w:semiHidden="1" w:unhideWhenUsed="1"/>
   </w:latentStyles>
-  <w:style w:type="paragraph" w:default="1" w:styleId="Normal">
+  <w:style w:type="paragraph" w:styleId="Normal" w:default="1">
     <w:name w:val="Normal"/>
     <w:qFormat/>
     <w:rPr>
       <w:noProof/>
     </w:rPr>
   </w:style>
-  <w:style w:type="character" w:default="1" w:styleId="DefaultParagraphFont">
+  <w:style w:type="character" w:styleId="DefaultParagraphFont" w:default="1">
     <w:name w:val="Default Paragraph Font"/>
     <w:uiPriority w:val="1"/>
     <w:semiHidden/>
     <w:unhideWhenUsed/>
   </w:style>
-  <w:style w:type="table" w:default="1" w:styleId="TableNormal">
+  <w:style w:type="table" w:styleId="TableNormal" w:default="1">
     <w:name w:val="Normal Table"/>
     <w:uiPriority w:val="99"/>
     <w:semiHidden/>
@@ -994,7 +1507,7 @@
       </w:tblCellMar>
     </w:tblPr>
   </w:style>
-  <w:style w:type="numbering" w:default="1" w:styleId="NoList">
+  <w:style w:type="numbering" w:styleId="NoList" w:default="1">
     <w:name w:val="No List"/>
     <w:uiPriority w:val="99"/>
     <w:semiHidden/>
@@ -1013,21 +1526,21 @@
       <w:contextualSpacing/>
     </w:pPr>
     <w:rPr>
-      <w:rFonts w:asciiTheme="majorHAnsi" w:eastAsiaTheme="majorEastAsia" w:hAnsiTheme="majorHAnsi" w:cstheme="majorBidi"/>
+      <w:rFonts w:asciiTheme="majorHAnsi" w:hAnsiTheme="majorHAnsi" w:eastAsiaTheme="majorEastAsia" w:cstheme="majorBidi"/>
       <w:spacing w:val="-10"/>
       <w:kern w:val="28"/>
       <w:sz w:val="56"/>
       <w:szCs w:val="56"/>
     </w:rPr>
   </w:style>
-  <w:style w:type="character" w:customStyle="1" w:styleId="TitleChar">
+  <w:style w:type="character" w:styleId="TitleChar" w:customStyle="1">
     <w:name w:val="Title Char"/>
     <w:basedOn w:val="DefaultParagraphFont"/>
     <w:link w:val="Title"/>
     <w:uiPriority w:val="10"/>
     <w:rsid w:val="00BA3B38"/>
     <w:rPr>
-      <w:rFonts w:asciiTheme="majorHAnsi" w:eastAsiaTheme="majorEastAsia" w:hAnsiTheme="majorHAnsi" w:cstheme="majorBidi"/>
+      <w:rFonts w:asciiTheme="majorHAnsi" w:hAnsiTheme="majorHAnsi" w:eastAsiaTheme="majorEastAsia" w:cstheme="majorBidi"/>
       <w:noProof/>
       <w:spacing w:val="-10"/>
       <w:kern w:val="28"/>
@@ -1078,7 +1591,7 @@
       <w:szCs w:val="20"/>
     </w:rPr>
   </w:style>
-  <w:style w:type="character" w:customStyle="1" w:styleId="CommentTextChar">
+  <w:style w:type="character" w:styleId="CommentTextChar" w:customStyle="1">
     <w:name w:val="Comment Text Char"/>
     <w:basedOn w:val="DefaultParagraphFont"/>
     <w:link w:val="CommentText"/>
@@ -1404,28 +1917,28 @@
 </file>
 
 <file path=customXml/item3.xml><?xml version="1.0" encoding="utf-8"?>
-<ct:contentTypeSchema xmlns:ct="http://schemas.microsoft.com/office/2006/metadata/contentType" xmlns:ma="http://schemas.microsoft.com/office/2006/metadata/properties/metaAttributes" ct:_="" ma:_="" ma:contentTypeName="Document" ma:contentTypeID="0x01010023858CF01A2EF24688B692775F4C60A4" ma:contentTypeVersion="12" ma:contentTypeDescription="Create a new document." ma:contentTypeScope="" ma:versionID="b7514a57228e1ec4fd10d00283bc8dd1">
-  <xsd:schema xmlns:xsd="http://www.w3.org/2001/XMLSchema" xmlns:xs="http://www.w3.org/2001/XMLSchema" xmlns:p="http://schemas.microsoft.com/office/2006/metadata/properties" xmlns:ns2="164883f8-7691-4ecf-b54a-664c0d0edefe" xmlns:ns3="85e30bcc-d76c-4413-8e4d-2dce22fb0743" targetNamespace="http://schemas.microsoft.com/office/2006/metadata/properties" ma:root="true" ma:fieldsID="581261643acbb38c481ad6091da5c7ed" ns2:_="" ns3:_="">
-    <xsd:import namespace="164883f8-7691-4ecf-b54a-664c0d0edefe"/>
-    <xsd:import namespace="85e30bcc-d76c-4413-8e4d-2dce22fb0743"/>
+<ct:contentTypeSchema xmlns:ct="http://schemas.microsoft.com/office/2006/metadata/contentType" xmlns:ma="http://schemas.microsoft.com/office/2006/metadata/properties/metaAttributes" ct:_="" ma:_="" ma:contentTypeName="Documento" ma:contentTypeID="0x0101008352F0C9A22A554BB68DC9A3B89818A9" ma:contentTypeVersion="12" ma:contentTypeDescription="Crear nuevo documento." ma:contentTypeScope="" ma:versionID="ed5cd2822d8b403712b2bce8d5c262ce">
+  <xsd:schema xmlns:xsd="http://www.w3.org/2001/XMLSchema" xmlns:xs="http://www.w3.org/2001/XMLSchema" xmlns:p="http://schemas.microsoft.com/office/2006/metadata/properties" xmlns:ns3="1a8428bd-a8d7-4b27-8e99-63d6f28b12d8" xmlns:ns4="d8d8f633-f55f-4aaf-9a09-a8ef6ef31615" targetNamespace="http://schemas.microsoft.com/office/2006/metadata/properties" ma:root="true" ma:fieldsID="f9d5776628a34d5027bc8101f228be6f" ns3:_="" ns4:_="">
+    <xsd:import namespace="1a8428bd-a8d7-4b27-8e99-63d6f28b12d8"/>
+    <xsd:import namespace="d8d8f633-f55f-4aaf-9a09-a8ef6ef31615"/>
     <xsd:element name="properties">
       <xsd:complexType>
         <xsd:sequence>
           <xsd:element name="documentManagement">
             <xsd:complexType>
               <xsd:all>
-                <xsd:element ref="ns2:MediaServiceMetadata" minOccurs="0"/>
-                <xsd:element ref="ns2:MediaServiceFastMetadata" minOccurs="0"/>
-                <xsd:element ref="ns3:SharedWithUsers" minOccurs="0"/>
-                <xsd:element ref="ns3:SharedWithDetails" minOccurs="0"/>
-                <xsd:element ref="ns2:MediaServiceAutoTags" minOccurs="0"/>
-                <xsd:element ref="ns2:MediaServiceGenerationTime" minOccurs="0"/>
-                <xsd:element ref="ns2:MediaServiceEventHashCode" minOccurs="0"/>
-                <xsd:element ref="ns2:MediaServiceOCR" minOccurs="0"/>
-                <xsd:element ref="ns2:MediaServiceDateTaken" minOccurs="0"/>
-                <xsd:element ref="ns2:MediaServiceAutoKeyPoints" minOccurs="0"/>
-                <xsd:element ref="ns2:MediaServiceKeyPoints" minOccurs="0"/>
-                <xsd:element ref="ns2:MediaLengthInSeconds" minOccurs="0"/>
+                <xsd:element ref="ns3:MediaServiceMetadata" minOccurs="0"/>
+                <xsd:element ref="ns3:MediaServiceFastMetadata" minOccurs="0"/>
+                <xsd:element ref="ns3:MediaServiceAutoKeyPoints" minOccurs="0"/>
+                <xsd:element ref="ns3:MediaServiceKeyPoints" minOccurs="0"/>
+                <xsd:element ref="ns4:SharedWithUsers" minOccurs="0"/>
+                <xsd:element ref="ns4:SharedWithDetails" minOccurs="0"/>
+                <xsd:element ref="ns4:SharingHintHash" minOccurs="0"/>
+                <xsd:element ref="ns3:MediaServiceAutoTags" minOccurs="0"/>
+                <xsd:element ref="ns3:MediaServiceOCR" minOccurs="0"/>
+                <xsd:element ref="ns3:MediaServiceGenerationTime" minOccurs="0"/>
+                <xsd:element ref="ns3:MediaServiceEventHashCode" minOccurs="0"/>
+                <xsd:element ref="ns3:MediaServiceDateTaken" minOccurs="0"/>
               </xsd:all>
             </xsd:complexType>
           </xsd:element>
@@ -1433,7 +1946,7 @@
       </xsd:complexType>
     </xsd:element>
   </xsd:schema>
-  <xsd:schema xmlns:xsd="http://www.w3.org/2001/XMLSchema" xmlns:xs="http://www.w3.org/2001/XMLSchema" xmlns:dms="http://schemas.microsoft.com/office/2006/documentManagement/types" xmlns:pc="http://schemas.microsoft.com/office/infopath/2007/PartnerControls" targetNamespace="164883f8-7691-4ecf-b54a-664c0d0edefe" elementFormDefault="qualified">
+  <xsd:schema xmlns:xsd="http://www.w3.org/2001/XMLSchema" xmlns:xs="http://www.w3.org/2001/XMLSchema" xmlns:dms="http://schemas.microsoft.com/office/2006/documentManagement/types" xmlns:pc="http://schemas.microsoft.com/office/infopath/2007/PartnerControls" targetNamespace="1a8428bd-a8d7-4b27-8e99-63d6f28b12d8" elementFormDefault="qualified">
     <xsd:import namespace="http://schemas.microsoft.com/office/2006/documentManagement/types"/>
     <xsd:import namespace="http://schemas.microsoft.com/office/infopath/2007/PartnerControls"/>
     <xsd:element name="MediaServiceMetadata" ma:index="8" nillable="true" ma:displayName="MediaServiceMetadata" ma:hidden="true" ma:internalName="MediaServiceMetadata" ma:readOnly="true">
@@ -1446,55 +1959,50 @@
         <xsd:restriction base="dms:Note"/>
       </xsd:simpleType>
     </xsd:element>
-    <xsd:element name="MediaServiceAutoTags" ma:index="12" nillable="true" ma:displayName="Tags" ma:internalName="MediaServiceAutoTags" ma:readOnly="true">
+    <xsd:element name="MediaServiceAutoKeyPoints" ma:index="10" nillable="true" ma:displayName="MediaServiceAutoKeyPoints" ma:hidden="true" ma:internalName="MediaServiceAutoKeyPoints" ma:readOnly="true">
       <xsd:simpleType>
-        <xsd:restriction base="dms:Text"/>
+        <xsd:restriction base="dms:Note"/>
       </xsd:simpleType>
     </xsd:element>
-    <xsd:element name="MediaServiceGenerationTime" ma:index="13" nillable="true" ma:displayName="MediaServiceGenerationTime" ma:hidden="true" ma:internalName="MediaServiceGenerationTime" ma:readOnly="true">
-      <xsd:simpleType>
-        <xsd:restriction base="dms:Text"/>
-      </xsd:simpleType>
-    </xsd:element>
-    <xsd:element name="MediaServiceEventHashCode" ma:index="14" nillable="true" ma:displayName="MediaServiceEventHashCode" ma:hidden="true" ma:internalName="MediaServiceEventHashCode" ma:readOnly="true">
-      <xsd:simpleType>
-        <xsd:restriction base="dms:Text"/>
-      </xsd:simpleType>
-    </xsd:element>
-    <xsd:element name="MediaServiceOCR" ma:index="15" nillable="true" ma:displayName="Extracted Text" ma:internalName="MediaServiceOCR" ma:readOnly="true">
+    <xsd:element name="MediaServiceKeyPoints" ma:index="11" nillable="true" ma:displayName="KeyPoints" ma:internalName="MediaServiceKeyPoints" ma:readOnly="true">
       <xsd:simpleType>
         <xsd:restriction base="dms:Note">
           <xsd:maxLength value="255"/>
         </xsd:restriction>
       </xsd:simpleType>
     </xsd:element>
-    <xsd:element name="MediaServiceDateTaken" ma:index="16" nillable="true" ma:displayName="MediaServiceDateTaken" ma:hidden="true" ma:internalName="MediaServiceDateTaken" ma:readOnly="true">
+    <xsd:element name="MediaServiceAutoTags" ma:index="15" nillable="true" ma:displayName="Tags" ma:internalName="MediaServiceAutoTags" ma:readOnly="true">
       <xsd:simpleType>
         <xsd:restriction base="dms:Text"/>
       </xsd:simpleType>
     </xsd:element>
-    <xsd:element name="MediaServiceAutoKeyPoints" ma:index="17" nillable="true" ma:displayName="MediaServiceAutoKeyPoints" ma:hidden="true" ma:internalName="MediaServiceAutoKeyPoints" ma:readOnly="true">
-      <xsd:simpleType>
-        <xsd:restriction base="dms:Note"/>
-      </xsd:simpleType>
-    </xsd:element>
-    <xsd:element name="MediaServiceKeyPoints" ma:index="18" nillable="true" ma:displayName="KeyPoints" ma:internalName="MediaServiceKeyPoints" ma:readOnly="true">
+    <xsd:element name="MediaServiceOCR" ma:index="16" nillable="true" ma:displayName="Extracted Text" ma:internalName="MediaServiceOCR" ma:readOnly="true">
       <xsd:simpleType>
         <xsd:restriction base="dms:Note">
           <xsd:maxLength value="255"/>
         </xsd:restriction>
       </xsd:simpleType>
     </xsd:element>
-    <xsd:element name="MediaLengthInSeconds" ma:index="19" nillable="true" ma:displayName="Length (seconds)" ma:internalName="MediaLengthInSeconds" ma:readOnly="true">
+    <xsd:element name="MediaServiceGenerationTime" ma:index="17" nillable="true" ma:displayName="MediaServiceGenerationTime" ma:hidden="true" ma:internalName="MediaServiceGenerationTime" ma:readOnly="true">
       <xsd:simpleType>
-        <xsd:restriction base="dms:Unknown"/>
+        <xsd:restriction base="dms:Text"/>
+      </xsd:simpleType>
+    </xsd:element>
+    <xsd:element name="MediaServiceEventHashCode" ma:index="18" nillable="true" ma:displayName="MediaServiceEventHashCode" ma:hidden="true" ma:internalName="MediaServiceEventHashCode" ma:readOnly="true">
+      <xsd:simpleType>
+        <xsd:restriction base="dms:Text"/>
+      </xsd:simpleType>
+    </xsd:element>
+    <xsd:element name="MediaServiceDateTaken" ma:index="19" nillable="true" ma:displayName="MediaServiceDateTaken" ma:hidden="true" ma:internalName="MediaServiceDateTaken" ma:readOnly="true">
+      <xsd:simpleType>
+        <xsd:restriction base="dms:Text"/>
       </xsd:simpleType>
     </xsd:element>
   </xsd:schema>
-  <xsd:schema xmlns:xsd="http://www.w3.org/2001/XMLSchema" xmlns:xs="http://www.w3.org/2001/XMLSchema" xmlns:dms="http://schemas.microsoft.com/office/2006/documentManagement/types" xmlns:pc="http://schemas.microsoft.com/office/infopath/2007/PartnerControls" targetNamespace="85e30bcc-d76c-4413-8e4d-2dce22fb0743" elementFormDefault="qualified">
+  <xsd:schema xmlns:xsd="http://www.w3.org/2001/XMLSchema" xmlns:xs="http://www.w3.org/2001/XMLSchema" xmlns:dms="http://schemas.microsoft.com/office/2006/documentManagement/types" xmlns:pc="http://schemas.microsoft.com/office/infopath/2007/PartnerControls" targetNamespace="d8d8f633-f55f-4aaf-9a09-a8ef6ef31615" elementFormDefault="qualified">
     <xsd:import namespace="http://schemas.microsoft.com/office/2006/documentManagement/types"/>
     <xsd:import namespace="http://schemas.microsoft.com/office/infopath/2007/PartnerControls"/>
-    <xsd:element name="SharedWithUsers" ma:index="10" nillable="true" ma:displayName="Shared With" ma:internalName="SharedWithUsers" ma:readOnly="true">
+    <xsd:element name="SharedWithUsers" ma:index="12" nillable="true" ma:displayName="Compartido con" ma:internalName="SharedWithUsers" ma:readOnly="true">
       <xsd:complexType>
         <xsd:complexContent>
           <xsd:extension base="dms:UserMulti">
@@ -1513,11 +2021,16 @@
         </xsd:complexContent>
       </xsd:complexType>
     </xsd:element>
-    <xsd:element name="SharedWithDetails" ma:index="11" nillable="true" ma:displayName="Shared With Details" ma:internalName="SharedWithDetails" ma:readOnly="true">
+    <xsd:element name="SharedWithDetails" ma:index="13" nillable="true" ma:displayName="Detalles de uso compartido" ma:internalName="SharedWithDetails" ma:readOnly="true">
       <xsd:simpleType>
         <xsd:restriction base="dms:Note">
           <xsd:maxLength value="255"/>
         </xsd:restriction>
+      </xsd:simpleType>
+    </xsd:element>
+    <xsd:element name="SharingHintHash" ma:index="14" nillable="true" ma:displayName="Hash de la sugerencia para compartir" ma:hidden="true" ma:internalName="SharingHintHash" ma:readOnly="true">
+      <xsd:simpleType>
+        <xsd:restriction base="dms:Text"/>
       </xsd:simpleType>
     </xsd:element>
   </xsd:schema>
@@ -1530,8 +2043,8 @@
         <xsd:element ref="dc:creator" minOccurs="0" maxOccurs="1"/>
         <xsd:element ref="dcterms:created" minOccurs="0" maxOccurs="1"/>
         <xsd:element ref="dc:identifier" minOccurs="0" maxOccurs="1"/>
-        <xsd:element name="contentType" minOccurs="0" maxOccurs="1" type="xsd:string" ma:index="0" ma:displayName="Content Type"/>
-        <xsd:element ref="dc:title" minOccurs="0" maxOccurs="1" ma:index="4" ma:displayName="Title"/>
+        <xsd:element name="contentType" minOccurs="0" maxOccurs="1" type="xsd:string" ma:index="0" ma:displayName="Tipo de contenido"/>
+        <xsd:element ref="dc:title" minOccurs="0" maxOccurs="1" ma:index="4" ma:displayName="Título"/>
         <xsd:element ref="dc:subject" minOccurs="0" maxOccurs="1"/>
         <xsd:element ref="dc:description" minOccurs="0" maxOccurs="1"/>
         <xsd:element name="keywords" minOccurs="0" maxOccurs="1" type="xsd:string"/>
@@ -1633,19 +2146,27 @@
   <ds:schemaRefs>
     <ds:schemaRef ds:uri="http://schemas.microsoft.com/office/2006/metadata/properties"/>
     <ds:schemaRef ds:uri="http://schemas.microsoft.com/office/infopath/2007/PartnerControls"/>
+    <ds:schemaRef ds:uri="http://purl.org/dc/elements/1.1/"/>
+    <ds:schemaRef ds:uri="http://schemas.microsoft.com/office/2006/documentManagement/types"/>
+    <ds:schemaRef ds:uri="1a8428bd-a8d7-4b27-8e99-63d6f28b12d8"/>
+    <ds:schemaRef ds:uri="http://www.w3.org/XML/1998/namespace"/>
+    <ds:schemaRef ds:uri="http://purl.org/dc/dcmitype/"/>
+    <ds:schemaRef ds:uri="http://schemas.openxmlformats.org/package/2006/metadata/core-properties"/>
+    <ds:schemaRef ds:uri="d8d8f633-f55f-4aaf-9a09-a8ef6ef31615"/>
+    <ds:schemaRef ds:uri="http://purl.org/dc/terms/"/>
   </ds:schemaRefs>
 </ds:datastoreItem>
 </file>
 
 <file path=customXml/itemProps3.xml><?xml version="1.0" encoding="utf-8"?>
-<ds:datastoreItem xmlns:ds="http://schemas.openxmlformats.org/officeDocument/2006/customXml" ds:itemID="{1E6A6FEA-78E9-40A6-9D52-9180DC19E6E9}">
+<ds:datastoreItem xmlns:ds="http://schemas.openxmlformats.org/officeDocument/2006/customXml" ds:itemID="{A480EDD1-6570-4BAF-860D-E84B8A916588}">
   <ds:schemaRefs>
     <ds:schemaRef ds:uri="http://schemas.microsoft.com/office/2006/metadata/contentType"/>
     <ds:schemaRef ds:uri="http://schemas.microsoft.com/office/2006/metadata/properties/metaAttributes"/>
     <ds:schemaRef ds:uri="http://www.w3.org/2001/XMLSchema"/>
     <ds:schemaRef ds:uri="http://schemas.microsoft.com/office/2006/metadata/properties"/>
-    <ds:schemaRef ds:uri="164883f8-7691-4ecf-b54a-664c0d0edefe"/>
-    <ds:schemaRef ds:uri="85e30bcc-d76c-4413-8e4d-2dce22fb0743"/>
+    <ds:schemaRef ds:uri="1a8428bd-a8d7-4b27-8e99-63d6f28b12d8"/>
+    <ds:schemaRef ds:uri="d8d8f633-f55f-4aaf-9a09-a8ef6ef31615"/>
     <ds:schemaRef ds:uri="http://schemas.microsoft.com/office/2006/documentManagement/types"/>
     <ds:schemaRef ds:uri="http://schemas.microsoft.com/office/infopath/2007/PartnerControls"/>
     <ds:schemaRef ds:uri="http://schemas.openxmlformats.org/package/2006/metadata/core-properties"/>

</xml_diff>